<commit_message>
Made changes in both documents
</commit_message>
<xml_diff>
--- a/FeasibilityStudyWorksheet-ManuJose.docx
+++ b/FeasibilityStudyWorksheet-ManuJose.docx
@@ -223,7 +223,7 @@
     </w:p>
     <w:p>
       <w:pPr>
-        <w:spacing w:after="0" w:line="200" w:lineRule="exact"/>
+        <w:spacing w:after="0" w:line="240" w:lineRule="auto"/>
         <w:rPr>
           <w:color w:val="FF0000"/>
           <w:sz w:val="20"/>
@@ -233,7 +233,7 @@
     </w:p>
     <w:p>
       <w:pPr>
-        <w:spacing w:after="0" w:line="200" w:lineRule="exact"/>
+        <w:spacing w:after="0" w:line="240" w:lineRule="auto"/>
         <w:rPr>
           <w:color w:val="FF0000"/>
           <w:sz w:val="24"/>
@@ -246,25 +246,51 @@
           <w:sz w:val="24"/>
           <w:szCs w:val="24"/>
         </w:rPr>
-        <w:t xml:space="preserve">A golf club with memberships and a booking service for non-members. There will also be a restaurant and bar </w:t>
-      </w:r>
-    </w:p>
-    <w:p>
-      <w:pPr>
-        <w:spacing w:after="0" w:line="200" w:lineRule="exact"/>
-        <w:rPr>
-          <w:sz w:val="20"/>
-          <w:szCs w:val="20"/>
-        </w:rPr>
-      </w:pPr>
-    </w:p>
-    <w:p>
-      <w:pPr>
-        <w:spacing w:after="0" w:line="200" w:lineRule="exact"/>
-        <w:rPr>
+        <w:t xml:space="preserve">A golf club with memberships and a booking service </w:t>
+      </w:r>
+      <w:r>
+        <w:rPr>
+          <w:color w:val="000000" w:themeColor="text1"/>
           <w:sz w:val="24"/>
           <w:szCs w:val="24"/>
         </w:rPr>
+        <w:t xml:space="preserve">open to </w:t>
+      </w:r>
+      <w:r>
+        <w:rPr>
+          <w:color w:val="000000" w:themeColor="text1"/>
+          <w:sz w:val="24"/>
+          <w:szCs w:val="24"/>
+        </w:rPr>
+        <w:t>non-members</w:t>
+      </w:r>
+      <w:r>
+        <w:rPr>
+          <w:color w:val="000000" w:themeColor="text1"/>
+          <w:sz w:val="24"/>
+          <w:szCs w:val="24"/>
+        </w:rPr>
+        <w:t xml:space="preserve"> as well</w:t>
+      </w:r>
+      <w:r>
+        <w:rPr>
+          <w:color w:val="000000" w:themeColor="text1"/>
+          <w:sz w:val="24"/>
+          <w:szCs w:val="24"/>
+        </w:rPr>
+        <w:t xml:space="preserve">. There will also be a restaurant and bar </w:t>
+      </w:r>
+      <w:r>
+        <w:rPr>
+          <w:sz w:val="24"/>
+          <w:szCs w:val="24"/>
+        </w:rPr>
+        <w:t>area available where people can book tables</w:t>
+      </w:r>
+    </w:p>
+    <w:p>
+      <w:pPr>
+        <w:spacing w:before="13" w:after="0" w:line="220" w:lineRule="exact"/>
       </w:pPr>
       <w:r>
         <w:rPr>
@@ -275,15 +301,15 @@
         <mc:AlternateContent>
           <mc:Choice Requires="wpg">
             <w:drawing>
-              <wp:anchor distT="0" distB="0" distL="114300" distR="114300" simplePos="0" relativeHeight="251632640" behindDoc="1" locked="0" layoutInCell="1" allowOverlap="1" wp14:anchorId="0325E1E5" wp14:editId="3DFF7692">
+              <wp:anchor distT="0" distB="0" distL="114300" distR="114300" simplePos="0" relativeHeight="251632640" behindDoc="1" locked="0" layoutInCell="1" allowOverlap="1" wp14:anchorId="0325E1E5" wp14:editId="25D119C5">
                 <wp:simplePos x="0" y="0"/>
                 <wp:positionH relativeFrom="margin">
                   <wp:align>right</wp:align>
                 </wp:positionH>
                 <wp:positionV relativeFrom="paragraph">
-                  <wp:posOffset>115084</wp:posOffset>
+                  <wp:posOffset>-1905</wp:posOffset>
                 </wp:positionV>
-                <wp:extent cx="6793230" cy="45719"/>
+                <wp:extent cx="6793230" cy="45085"/>
                 <wp:effectExtent l="0" t="0" r="0" b="0"/>
                 <wp:wrapNone/>
                 <wp:docPr id="37" name="Group 351"/>
@@ -299,7 +325,7 @@
                       <wpg:grpSpPr bwMode="auto">
                         <a:xfrm>
                           <a:off x="0" y="0"/>
-                          <a:ext cx="6793230" cy="45719"/>
+                          <a:ext cx="6793230" cy="45085"/>
                           <a:chOff x="1008" y="800"/>
                           <a:chExt cx="10440" cy="2"/>
                         </a:xfrm>
@@ -380,7 +406,7 @@
           </mc:Choice>
           <mc:Fallback>
             <w:pict>
-              <v:group w14:anchorId="5534A0BF" id="Group 351" o:spid="_x0000_s1026" style="position:absolute;margin-left:483.7pt;margin-top:9.05pt;width:534.9pt;height:3.6pt;z-index:-251683840;mso-position-horizontal:right;mso-position-horizontal-relative:margin" coordorigin="1008,800" coordsize="10440,2" o:gfxdata="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">
+              <v:group w14:anchorId="2B0DD011" id="Group 351" o:spid="_x0000_s1026" style="position:absolute;margin-left:483.7pt;margin-top:-.15pt;width:534.9pt;height:3.55pt;z-index:-251683840;mso-position-horizontal:right;mso-position-horizontal-relative:margin" coordorigin="1008,800" coordsize="10440,2" o:gfxdata="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">
                 <v:shape id="Freeform 352" o:spid="_x0000_s1027" style="position:absolute;left:1008;top:800;width:10440;height:2;visibility:visible;mso-wrap-style:square;v-text-anchor:top" coordsize="10440,2" o:gfxdata="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" path="m,l10440,e" filled="f" strokeweight=".48pt">
                   <v:path arrowok="t" o:connecttype="custom" o:connectlocs="0,0;10440,0" o:connectangles="0,0"/>
                 </v:shape>
@@ -390,18 +416,6 @@
           </mc:Fallback>
         </mc:AlternateContent>
       </w:r>
-      <w:r>
-        <w:rPr>
-          <w:sz w:val="24"/>
-          <w:szCs w:val="24"/>
-        </w:rPr>
-        <w:t>area available where people can book tables</w:t>
-      </w:r>
-    </w:p>
-    <w:p>
-      <w:pPr>
-        <w:spacing w:before="13" w:after="0" w:line="220" w:lineRule="exact"/>
-      </w:pPr>
     </w:p>
     <w:p>
       <w:pPr>
@@ -3687,6 +3701,13 @@
         </w:rPr>
         <w:t>The are many competitors in this market, including Dun Laoghaire Golf Club, Powerscourt Golf Club, The K Club and</w:t>
       </w:r>
+      <w:r>
+        <w:rPr>
+          <w:sz w:val="24"/>
+          <w:szCs w:val="24"/>
+        </w:rPr>
+        <w:t xml:space="preserve"> The Royal Dublin Golf Club</w:t>
+      </w:r>
     </w:p>
     <w:p>
       <w:pPr>
@@ -4156,27 +4177,7 @@
           <w:sz w:val="24"/>
           <w:szCs w:val="24"/>
         </w:rPr>
-        <w:t xml:space="preserve">The service focuses on providing a golfing experience for people in the </w:t>
-      </w:r>
-      <w:proofErr w:type="spellStart"/>
-      <w:r>
-        <w:rPr>
-          <w:rFonts w:eastAsia="Times New Roman" w:cstheme="minorHAnsi"/>
-          <w:position w:val="-1"/>
-          <w:sz w:val="24"/>
-          <w:szCs w:val="24"/>
-        </w:rPr>
-        <w:t>Wicklow</w:t>
-      </w:r>
-      <w:proofErr w:type="spellEnd"/>
-      <w:r>
-        <w:rPr>
-          <w:rFonts w:eastAsia="Times New Roman" w:cstheme="minorHAnsi"/>
-          <w:position w:val="-1"/>
-          <w:sz w:val="24"/>
-          <w:szCs w:val="24"/>
-        </w:rPr>
-        <w:t xml:space="preserve"> town area.</w:t>
+        <w:t>The service focuses on providing a golfing experience for people in the Wicklow town area.</w:t>
       </w:r>
     </w:p>
     <w:p>
@@ -6889,14 +6890,8 @@
 <file path=customXml/itemProps2.xml><?xml version="1.0" encoding="utf-8"?>
 <ds:datastoreItem xmlns:ds="http://schemas.openxmlformats.org/officeDocument/2006/customXml" ds:itemID="{556FB2CD-C290-4170-8B82-7CB085F32640}">
   <ds:schemaRefs>
-    <ds:schemaRef ds:uri="http://purl.org/dc/dcmitype/"/>
-    <ds:schemaRef ds:uri="http://schemas.openxmlformats.org/package/2006/metadata/core-properties"/>
-    <ds:schemaRef ds:uri="http://schemas.microsoft.com/office/2006/documentManagement/types"/>
-    <ds:schemaRef ds:uri="http://purl.org/dc/terms/"/>
-    <ds:schemaRef ds:uri="http://www.w3.org/XML/1998/namespace"/>
+    <ds:schemaRef ds:uri="http://schemas.microsoft.com/office/2006/metadata/properties"/>
     <ds:schemaRef ds:uri="http://schemas.microsoft.com/office/infopath/2007/PartnerControls"/>
-    <ds:schemaRef ds:uri="http://schemas.microsoft.com/office/2006/metadata/properties"/>
-    <ds:schemaRef ds:uri="http://purl.org/dc/elements/1.1/"/>
   </ds:schemaRefs>
 </ds:datastoreItem>
 </file>

</xml_diff>